<commit_message>
Use case 8 aangepast na bespreking
</commit_message>
<xml_diff>
--- a/src/main/resources/Sprint 3/20220116 useCase8.docx
+++ b/src/main/resources/Sprint 3/20220116 useCase8.docx
@@ -22,6 +22,50 @@
       </w:r>
     </w:p>
     <w:p>
+      <w:r>
+        <w:rPr>
+          <w:b/>
+          <w:u w:val="single"/>
+        </w:rPr>
+        <w:t>Primary Actor:</w:t>
+      </w:r>
+      <w:r>
+        <w:rPr>
+          <w:b/>
+          <w:u w:val="single"/>
+        </w:rPr>
+        <w:br/>
+      </w:r>
+      <w:r>
+        <w:t>Klant</w:t>
+      </w:r>
+    </w:p>
+    <w:p>
+      <w:pPr>
+        <w:rPr>
+          <w:b/>
+          <w:u w:val="single"/>
+        </w:rPr>
+      </w:pPr>
+      <w:r>
+        <w:rPr>
+          <w:b/>
+          <w:u w:val="single"/>
+        </w:rPr>
+        <w:t>Preconditions:</w:t>
+      </w:r>
+      <w:r>
+        <w:rPr>
+          <w:b/>
+          <w:u w:val="single"/>
+        </w:rPr>
+        <w:br/>
+      </w:r>
+      <w:r>
+        <w:t>Klant is ingelogd en heeft al eerder gehandeld in cryptomunten.</w:t>
+      </w:r>
+    </w:p>
+    <w:p>
       <w:pPr>
         <w:rPr>
           <w:lang w:val="en-US"/>
@@ -33,7 +77,7 @@
           <w:u w:val="single"/>
           <w:lang w:val="en-US"/>
         </w:rPr>
-        <w:t>Primary Actor:</w:t>
+        <w:t>Success Guara</w:t>
       </w:r>
       <w:r>
         <w:rPr>
@@ -41,45 +85,28 @@
           <w:u w:val="single"/>
           <w:lang w:val="en-US"/>
         </w:rPr>
+        <w:t>ntee:</w:t>
+      </w:r>
+      <w:r>
+        <w:rPr>
+          <w:b/>
+          <w:u w:val="single"/>
+          <w:lang w:val="en-US"/>
+        </w:rPr>
         <w:br/>
       </w:r>
-      <w:proofErr w:type="spellStart"/>
       <w:r>
         <w:rPr>
           <w:lang w:val="en-US"/>
         </w:rPr>
-        <w:t>Klant</w:t>
-      </w:r>
-      <w:proofErr w:type="spellEnd"/>
-    </w:p>
-    <w:p>
-      <w:pPr>
-        <w:rPr>
-          <w:b/>
-          <w:u w:val="single"/>
-        </w:rPr>
-      </w:pPr>
-      <w:r>
-        <w:rPr>
-          <w:b/>
-          <w:u w:val="single"/>
-        </w:rPr>
-        <w:t>Preconditions:</w:t>
-      </w:r>
-      <w:r>
-        <w:rPr>
-          <w:b/>
-          <w:u w:val="single"/>
-        </w:rPr>
-        <w:br/>
-      </w:r>
-      <w:r>
-        <w:t>Klant is ingelogd en heeft al eerder gehandeld in cryptomunten.</w:t>
-      </w:r>
-    </w:p>
-    <w:p>
-      <w:pPr>
-        <w:rPr>
+        <w:t>-</w:t>
+      </w:r>
+    </w:p>
+    <w:p>
+      <w:pPr>
+        <w:rPr>
+          <w:b/>
+          <w:u w:val="single"/>
           <w:lang w:val="en-US"/>
         </w:rPr>
       </w:pPr>
@@ -89,67 +116,16 @@
           <w:u w:val="single"/>
           <w:lang w:val="en-US"/>
         </w:rPr>
-        <w:t xml:space="preserve">Success </w:t>
-      </w:r>
-      <w:proofErr w:type="spellStart"/>
+        <w:t xml:space="preserve">Main </w:t>
+      </w:r>
       <w:r>
         <w:rPr>
           <w:b/>
           <w:u w:val="single"/>
           <w:lang w:val="en-US"/>
         </w:rPr>
-        <w:t>Guarentee</w:t>
-      </w:r>
-      <w:proofErr w:type="spellEnd"/>
-      <w:r>
-        <w:rPr>
-          <w:b/>
-          <w:u w:val="single"/>
-          <w:lang w:val="en-US"/>
-        </w:rPr>
-        <w:t>:</w:t>
-      </w:r>
-      <w:r>
-        <w:rPr>
-          <w:b/>
-          <w:u w:val="single"/>
-          <w:lang w:val="en-US"/>
-        </w:rPr>
-        <w:br/>
-      </w:r>
-      <w:r>
-        <w:rPr>
-          <w:lang w:val="en-US"/>
-        </w:rPr>
-        <w:t>-</w:t>
-      </w:r>
-    </w:p>
-    <w:p>
-      <w:pPr>
-        <w:rPr>
-          <w:b/>
-          <w:u w:val="single"/>
-          <w:lang w:val="en-US"/>
-        </w:rPr>
-      </w:pPr>
-      <w:r>
-        <w:rPr>
-          <w:b/>
-          <w:u w:val="single"/>
-          <w:lang w:val="en-US"/>
-        </w:rPr>
-        <w:t xml:space="preserve">Main </w:t>
-      </w:r>
-      <w:proofErr w:type="spellStart"/>
-      <w:r>
-        <w:rPr>
-          <w:b/>
-          <w:u w:val="single"/>
-          <w:lang w:val="en-US"/>
-        </w:rPr>
-        <w:t>Succes</w:t>
-      </w:r>
-      <w:proofErr w:type="spellEnd"/>
+        <w:t>Success</w:t>
+      </w:r>
       <w:r>
         <w:rPr>
           <w:b/>
@@ -177,19 +153,16 @@
         <w:t xml:space="preserve"> </w:t>
       </w:r>
       <w:r>
-        <w:t>een historisch overzicht</w:t>
-      </w:r>
-      <w:r>
-        <w:t xml:space="preserve"> </w:t>
-      </w:r>
-      <w:r>
-        <w:t>(grafiek</w:t>
-      </w:r>
-      <w:r>
-        <w:t xml:space="preserve">) </w:t>
-      </w:r>
-      <w:r>
-        <w:t>van de portefeuille van de klant</w:t>
+        <w:t xml:space="preserve">een historisch overzicht </w:t>
+      </w:r>
+      <w:r>
+        <w:t xml:space="preserve">van de </w:t>
+      </w:r>
+      <w:r>
+        <w:t>transacties</w:t>
+      </w:r>
+      <w:r>
+        <w:t xml:space="preserve"> van de klant</w:t>
       </w:r>
       <w:r>
         <w:t>.</w:t>
@@ -204,22 +177,11 @@
         </w:numPr>
       </w:pPr>
       <w:r>
-        <w:t xml:space="preserve">Klant heeft informatie gekregen over </w:t>
-      </w:r>
-      <w:r>
-        <w:t>het verloop van de</w:t>
-      </w:r>
-      <w:r>
-        <w:t xml:space="preserve"> waarde</w:t>
-      </w:r>
-      <w:r>
-        <w:t xml:space="preserve"> per asset.</w:t>
-      </w:r>
-    </w:p>
-    <w:p>
-      <w:pPr>
-        <w:pStyle w:val="ListParagraph"/>
-      </w:pPr>
+        <w:t>Klant ziet wanneer een transac</w:t>
+      </w:r>
+      <w:r>
+        <w:t>tie heeft plaatsgevonden.</w:t>
+      </w:r>
     </w:p>
     <w:p>
       <w:pPr>
@@ -230,28 +192,7 @@
         </w:numPr>
       </w:pPr>
       <w:r>
-        <w:t xml:space="preserve">Systeem </w:t>
-      </w:r>
-      <w:r>
-        <w:t>toont</w:t>
-      </w:r>
-      <w:r>
-        <w:t xml:space="preserve"> </w:t>
-      </w:r>
-      <w:r>
-        <w:t xml:space="preserve">een historisch overzicht </w:t>
-      </w:r>
-      <w:r>
-        <w:t xml:space="preserve">van de </w:t>
-      </w:r>
-      <w:r>
-        <w:t>transacties</w:t>
-      </w:r>
-      <w:r>
-        <w:t xml:space="preserve"> van de klant</w:t>
-      </w:r>
-      <w:r>
-        <w:t>.</w:t>
+        <w:t>Klant ziet de IBAN van de tegenpartij van de transactie.</w:t>
       </w:r>
     </w:p>
     <w:p>
@@ -263,7 +204,19 @@
         </w:numPr>
       </w:pPr>
       <w:r>
-        <w:t>Klant ziet wanneer een transcatie heeft plaatsgevonden.</w:t>
+        <w:t xml:space="preserve">Klant heeft informatie gekregen over </w:t>
+      </w:r>
+      <w:r>
+        <w:t>de</w:t>
+      </w:r>
+      <w:r>
+        <w:t xml:space="preserve"> </w:t>
+      </w:r>
+      <w:r>
+        <w:t>prijs per eenheid</w:t>
+      </w:r>
+      <w:r>
+        <w:t xml:space="preserve"> van de transactie.</w:t>
       </w:r>
     </w:p>
     <w:p>
@@ -275,7 +228,7 @@
         </w:numPr>
       </w:pPr>
       <w:r>
-        <w:t>Klant ziet de IBAN van de van de tegenpartij van de transactie.</w:t>
+        <w:t>Klant ziet om welke cryptomunt het gaat en wat de hoeveelheid ervan is bij een transactie.</w:t>
       </w:r>
     </w:p>
     <w:p>
@@ -287,7 +240,13 @@
         </w:numPr>
       </w:pPr>
       <w:r>
-        <w:t>Klant heeft informatie gekregen over de assetwaarde op het moment van de transactie.</w:t>
+        <w:t xml:space="preserve">Klant ziet wat het transactiebedrag </w:t>
+      </w:r>
+      <w:r>
+        <w:t xml:space="preserve">(aantal * prijs per eenheid) </w:t>
+      </w:r>
+      <w:r>
+        <w:t>was.</w:t>
       </w:r>
     </w:p>
     <w:p>
@@ -299,8 +258,13 @@
         </w:numPr>
       </w:pPr>
       <w:r>
-        <w:t>Klant ziet om welke cryptomunt het gaat en wat de hoeveelheid ervan is bij een transactie.</w:t>
-      </w:r>
+        <w:t>Klant ziet de bankfee per transactie.</w:t>
+      </w:r>
+    </w:p>
+    <w:p>
+      <w:pPr>
+        <w:pStyle w:val="ListParagraph"/>
+      </w:pPr>
     </w:p>
     <w:p>
       <w:pPr>
@@ -311,7 +275,13 @@
         </w:numPr>
       </w:pPr>
       <w:r>
-        <w:t>Klant ziet wat het transactiebedrag was.</w:t>
+        <w:t>Systeem toont de totale waarde va</w:t>
+      </w:r>
+      <w:r>
+        <w:t>n</w:t>
+      </w:r>
+      <w:r>
+        <w:t xml:space="preserve"> de portefeuille.</w:t>
       </w:r>
     </w:p>
     <w:p>
@@ -323,44 +293,6 @@
         </w:numPr>
       </w:pPr>
       <w:r>
-        <w:t>Klant ziet de bankfee per transactie.</w:t>
-      </w:r>
-    </w:p>
-    <w:p>
-      <w:pPr>
-        <w:pStyle w:val="ListParagraph"/>
-      </w:pPr>
-    </w:p>
-    <w:p>
-      <w:pPr>
-        <w:pStyle w:val="ListParagraph"/>
-        <w:numPr>
-          <w:ilvl w:val="0"/>
-          <w:numId w:val="1"/>
-        </w:numPr>
-      </w:pPr>
-      <w:r>
-        <w:t>Systeem toont de totale waarde va</w:t>
-      </w:r>
-      <w:r>
-        <w:t>n</w:t>
-      </w:r>
-      <w:r>
-        <w:t xml:space="preserve"> de portefeuille</w:t>
-      </w:r>
-      <w:r>
-        <w:t>.</w:t>
-      </w:r>
-    </w:p>
-    <w:p>
-      <w:pPr>
-        <w:pStyle w:val="ListParagraph"/>
-        <w:numPr>
-          <w:ilvl w:val="0"/>
-          <w:numId w:val="1"/>
-        </w:numPr>
-      </w:pPr>
-      <w:r>
         <w:t>Klant ziet de totale waarde de portefeuille.</w:t>
       </w:r>
       <w:bookmarkStart w:id="0" w:name="_GoBack"/>
@@ -395,7 +327,7 @@
         <w:t>De historische overzichten zijn niet beschikbaar</w:t>
       </w:r>
       <w:r>
-        <w:t xml:space="preserve"> of onvolledig</w:t>
+        <w:t>.</w:t>
       </w:r>
     </w:p>
     <w:p>
@@ -422,45 +354,22 @@
       </w:r>
       <w:r>
         <w:br/>
-      </w:r>
-      <w:r>
-        <w:t>Als klant wil ik historische overzichten van mijn portefeuille kunnen inzien</w:t>
-      </w:r>
-      <w:r>
-        <w:t xml:space="preserve">, </w:t>
-      </w:r>
-      <w:r>
-        <w:t>zodat ik inzicht krijg in het verloop. Denk hierbij aan:</w:t>
+        <w:t>Als klant wil ik historische overzichten van mijn portefeuille kunnen inzien, zodat ik inzicht krijg in het verloop. Denk hierbij aan:</w:t>
       </w:r>
       <w:r>
         <w:br/>
-        <w:t xml:space="preserve">- </w:t>
-      </w:r>
-      <w:r>
-        <w:t>de waarde van een asset</w:t>
+        <w:t>- de waarde van een asset</w:t>
       </w:r>
       <w:r>
         <w:br/>
-        <w:t xml:space="preserve">- </w:t>
-      </w:r>
-      <w:r>
-        <w:t>de koers van een cryptomunt</w:t>
+        <w:t>- de koers van een cryptomunt</w:t>
       </w:r>
       <w:r>
         <w:br/>
-        <w:t xml:space="preserve">- </w:t>
-      </w:r>
-      <w:r>
-        <w:t>de totale waarde van de portefeuille</w:t>
+        <w:t>- de totale waarde van de portefeuille</w:t>
       </w:r>
       <w:r>
         <w:br/>
-      </w:r>
-      <w:r>
-        <w:t>Deze historische gegevens dienen grafisch gerepresenteerd te worden</w:t>
-      </w:r>
-      <w:r>
-        <w:t>.</w:t>
       </w:r>
     </w:p>
     <w:sectPr>

</xml_diff>